<commit_message>
demo docker file with node 18
</commit_message>
<xml_diff>
--- a/demoDocker/Trương Quốc Bảo_21017351_demoDocker.docx
+++ b/demoDocker/Trương Quốc Bảo_21017351_demoDocker.docx
@@ -14,6 +14,9 @@
     </w:p>
     <w:p>
       <w:r>
+        <w:rPr>
+          <w:noProof/>
+        </w:rPr>
         <w:drawing>
           <wp:inline distT="0" distB="0" distL="0" distR="0" wp14:anchorId="0171A925" wp14:editId="624D58BF">
             <wp:extent cx="4754880" cy="4028948"/>
@@ -53,6 +56,9 @@
     </w:p>
     <w:p>
       <w:r>
+        <w:rPr>
+          <w:noProof/>
+        </w:rPr>
         <w:drawing>
           <wp:inline distT="0" distB="0" distL="0" distR="0" wp14:anchorId="6495C7E2" wp14:editId="653BB818">
             <wp:extent cx="4786531" cy="2695492"/>
@@ -100,6 +106,9 @@
     </w:p>
     <w:p>
       <w:r>
+        <w:rPr>
+          <w:noProof/>
+        </w:rPr>
         <w:drawing>
           <wp:inline distT="0" distB="0" distL="0" distR="0" wp14:anchorId="3FC10072" wp14:editId="447C8E08">
             <wp:extent cx="5943600" cy="822325"/>
@@ -144,6 +153,9 @@
     </w:p>
     <w:p>
       <w:r>
+        <w:rPr>
+          <w:noProof/>
+        </w:rPr>
         <w:drawing>
           <wp:inline distT="0" distB="0" distL="0" distR="0" wp14:anchorId="5276BB43" wp14:editId="1C766CDD">
             <wp:extent cx="5943600" cy="2078355"/>
@@ -183,6 +195,9 @@
     </w:p>
     <w:p>
       <w:r>
+        <w:rPr>
+          <w:noProof/>
+        </w:rPr>
         <w:drawing>
           <wp:inline distT="0" distB="0" distL="0" distR="0" wp14:anchorId="0E977F84" wp14:editId="0EE5D1F1">
             <wp:extent cx="5943600" cy="3183890"/>
@@ -228,6 +243,9 @@
     </w:p>
     <w:p>
       <w:r>
+        <w:rPr>
+          <w:noProof/>
+        </w:rPr>
         <w:drawing>
           <wp:inline distT="0" distB="0" distL="0" distR="0" wp14:anchorId="3E7EB0A7" wp14:editId="1D4BDBC0">
             <wp:extent cx="5668166" cy="485843"/>
@@ -267,6 +285,9 @@
     </w:p>
     <w:p>
       <w:r>
+        <w:rPr>
+          <w:noProof/>
+        </w:rPr>
         <w:lastRenderedPageBreak/>
         <w:drawing>
           <wp:inline distT="0" distB="0" distL="0" distR="0" wp14:anchorId="346F13D7" wp14:editId="1564B368">
@@ -312,6 +333,9 @@
     </w:p>
     <w:p>
       <w:r>
+        <w:rPr>
+          <w:noProof/>
+        </w:rPr>
         <w:drawing>
           <wp:inline distT="0" distB="0" distL="0" distR="0" wp14:anchorId="59EAE17E" wp14:editId="466B16C3">
             <wp:extent cx="5943600" cy="474980"/>
@@ -357,6 +381,9 @@
         <w:br/>
       </w:r>
       <w:r>
+        <w:rPr>
+          <w:noProof/>
+        </w:rPr>
         <w:drawing>
           <wp:inline distT="0" distB="0" distL="0" distR="0" wp14:anchorId="42A1AD3A" wp14:editId="3255B035">
             <wp:extent cx="5943600" cy="869950"/>
@@ -401,6 +428,9 @@
     </w:p>
     <w:p>
       <w:r>
+        <w:rPr>
+          <w:noProof/>
+        </w:rPr>
         <w:lastRenderedPageBreak/>
         <w:drawing>
           <wp:inline distT="0" distB="0" distL="0" distR="0" wp14:anchorId="1168C6A5" wp14:editId="6E57C7E4">
@@ -446,6 +476,9 @@
     </w:p>
     <w:p>
       <w:r>
+        <w:rPr>
+          <w:noProof/>
+        </w:rPr>
         <w:drawing>
           <wp:inline distT="0" distB="0" distL="0" distR="0" wp14:anchorId="6AB749B4" wp14:editId="2841841E">
             <wp:extent cx="5943600" cy="342265"/>
@@ -488,6 +521,9 @@
         <w:t xml:space="preserve">Dừng 1 container </w:t>
       </w:r>
       <w:r>
+        <w:rPr>
+          <w:noProof/>
+        </w:rPr>
         <w:drawing>
           <wp:inline distT="0" distB="0" distL="0" distR="0" wp14:anchorId="55A0B626" wp14:editId="6B18296D">
             <wp:extent cx="5943600" cy="320040"/>
@@ -532,6 +568,9 @@
     </w:p>
     <w:p>
       <w:r>
+        <w:rPr>
+          <w:noProof/>
+        </w:rPr>
         <w:drawing>
           <wp:inline distT="0" distB="0" distL="0" distR="0" wp14:anchorId="78EC77BC" wp14:editId="0B20FC73">
             <wp:extent cx="5943600" cy="344805"/>
@@ -576,6 +615,9 @@
     </w:p>
     <w:p>
       <w:r>
+        <w:rPr>
+          <w:noProof/>
+        </w:rPr>
         <w:drawing>
           <wp:inline distT="0" distB="0" distL="0" distR="0" wp14:anchorId="3250A239" wp14:editId="523A97DB">
             <wp:extent cx="5943600" cy="764540"/>
@@ -620,6 +662,9 @@
     </w:p>
     <w:p>
       <w:r>
+        <w:rPr>
+          <w:noProof/>
+        </w:rPr>
         <w:drawing>
           <wp:inline distT="0" distB="0" distL="0" distR="0" wp14:anchorId="093709B9" wp14:editId="1F7CAF4A">
             <wp:extent cx="5696745" cy="638264"/>
@@ -659,6 +704,9 @@
     </w:p>
     <w:p>
       <w:r>
+        <w:rPr>
+          <w:noProof/>
+        </w:rPr>
         <w:lastRenderedPageBreak/>
         <w:drawing>
           <wp:inline distT="0" distB="0" distL="0" distR="0" wp14:anchorId="604416EF" wp14:editId="286B1FA1">
@@ -699,6 +747,9 @@
     </w:p>
     <w:p>
       <w:r>
+        <w:rPr>
+          <w:noProof/>
+        </w:rPr>
         <w:drawing>
           <wp:inline distT="0" distB="0" distL="0" distR="0" wp14:anchorId="1F2F02BD" wp14:editId="3A677D8C">
             <wp:extent cx="5943600" cy="1118235"/>
@@ -743,6 +794,9 @@
     </w:p>
     <w:p>
       <w:r>
+        <w:rPr>
+          <w:noProof/>
+        </w:rPr>
         <w:drawing>
           <wp:inline distT="0" distB="0" distL="0" distR="0" wp14:anchorId="46978DBB" wp14:editId="4900E228">
             <wp:extent cx="5943600" cy="3185795"/>
@@ -788,6 +842,9 @@
     </w:p>
     <w:p>
       <w:r>
+        <w:rPr>
+          <w:noProof/>
+        </w:rPr>
         <w:drawing>
           <wp:inline distT="0" distB="0" distL="0" distR="0" wp14:anchorId="4CEE52FA" wp14:editId="6DF22572">
             <wp:extent cx="5611008" cy="523948"/>
@@ -827,6 +884,9 @@
     </w:p>
     <w:p>
       <w:r>
+        <w:rPr>
+          <w:noProof/>
+        </w:rPr>
         <w:drawing>
           <wp:inline distT="0" distB="0" distL="0" distR="0" wp14:anchorId="4533052F" wp14:editId="06FB9994">
             <wp:extent cx="5943600" cy="2034540"/>
@@ -871,6 +931,9 @@
     </w:p>
     <w:p>
       <w:r>
+        <w:rPr>
+          <w:noProof/>
+        </w:rPr>
         <w:drawing>
           <wp:inline distT="0" distB="0" distL="0" distR="0" wp14:anchorId="0B314B44" wp14:editId="7E2F4C46">
             <wp:extent cx="2829320" cy="695422"/>
@@ -921,6 +984,9 @@
     </w:p>
     <w:p>
       <w:r>
+        <w:rPr>
+          <w:noProof/>
+        </w:rPr>
         <w:drawing>
           <wp:inline distT="0" distB="0" distL="0" distR="0" wp14:anchorId="02E923DE" wp14:editId="4511BCE9">
             <wp:extent cx="5611008" cy="447737"/>
@@ -965,6 +1031,9 @@
     </w:p>
     <w:p>
       <w:r>
+        <w:rPr>
+          <w:noProof/>
+        </w:rPr>
         <w:drawing>
           <wp:inline distT="0" distB="0" distL="0" distR="0" wp14:anchorId="2AC8486F" wp14:editId="26D076DA">
             <wp:extent cx="5943600" cy="532130"/>
@@ -1009,6 +1078,9 @@
     </w:p>
     <w:p>
       <w:r>
+        <w:rPr>
+          <w:noProof/>
+        </w:rPr>
         <w:drawing>
           <wp:inline distT="0" distB="0" distL="0" distR="0" wp14:anchorId="3E3798D1" wp14:editId="3B3A4540">
             <wp:extent cx="3648584" cy="1019317"/>
@@ -1053,6 +1125,9 @@
     </w:p>
     <w:p>
       <w:r>
+        <w:rPr>
+          <w:noProof/>
+        </w:rPr>
         <w:lastRenderedPageBreak/>
         <w:drawing>
           <wp:inline distT="0" distB="0" distL="0" distR="0" wp14:anchorId="32021AFE" wp14:editId="15D24FE7">
@@ -1098,6 +1173,9 @@
     </w:p>
     <w:p>
       <w:r>
+        <w:rPr>
+          <w:noProof/>
+        </w:rPr>
         <w:drawing>
           <wp:inline distT="0" distB="0" distL="0" distR="0" wp14:anchorId="7A806F2C" wp14:editId="75175A9A">
             <wp:extent cx="5943600" cy="450850"/>
@@ -1142,6 +1220,9 @@
     </w:p>
     <w:p>
       <w:r>
+        <w:rPr>
+          <w:noProof/>
+        </w:rPr>
         <w:drawing>
           <wp:inline distT="0" distB="0" distL="0" distR="0" wp14:anchorId="2725C256" wp14:editId="6E9D11C4">
             <wp:extent cx="4648849" cy="390580"/>
@@ -1186,6 +1267,9 @@
     </w:p>
     <w:p>
       <w:r>
+        <w:rPr>
+          <w:noProof/>
+        </w:rPr>
         <w:drawing>
           <wp:inline distT="0" distB="0" distL="0" distR="0" wp14:anchorId="0D9D73E0" wp14:editId="6C730568">
             <wp:extent cx="5849166" cy="571580"/>
@@ -1230,6 +1314,9 @@
     </w:p>
     <w:p>
       <w:r>
+        <w:rPr>
+          <w:noProof/>
+        </w:rPr>
         <w:drawing>
           <wp:inline distT="0" distB="0" distL="0" distR="0" wp14:anchorId="3C610AD7" wp14:editId="73E28469">
             <wp:extent cx="5943600" cy="3586480"/>
@@ -1274,6 +1361,9 @@
     </w:p>
     <w:p>
       <w:r>
+        <w:rPr>
+          <w:noProof/>
+        </w:rPr>
         <w:lastRenderedPageBreak/>
         <w:drawing>
           <wp:inline distT="0" distB="0" distL="0" distR="0" wp14:anchorId="02E35E1D" wp14:editId="78131A29">
@@ -1314,6 +1404,9 @@
     </w:p>
     <w:p>
       <w:r>
+        <w:rPr>
+          <w:noProof/>
+        </w:rPr>
         <w:drawing>
           <wp:inline distT="0" distB="0" distL="0" distR="0" wp14:anchorId="5632AE28" wp14:editId="6A4CFCFF">
             <wp:extent cx="5943600" cy="1689735"/>
@@ -1358,6 +1451,9 @@
     </w:p>
     <w:p>
       <w:r>
+        <w:rPr>
+          <w:noProof/>
+        </w:rPr>
         <w:drawing>
           <wp:inline distT="0" distB="0" distL="0" distR="0" wp14:anchorId="58310760" wp14:editId="5E35F1BD">
             <wp:extent cx="5943600" cy="3177540"/>
@@ -1397,6 +1493,9 @@
     </w:p>
     <w:p>
       <w:r>
+        <w:rPr>
+          <w:noProof/>
+        </w:rPr>
         <w:drawing>
           <wp:inline distT="0" distB="0" distL="0" distR="0" wp14:anchorId="314B2DC2" wp14:editId="7872F36A">
             <wp:extent cx="5591955" cy="1019317"/>
@@ -1436,6 +1535,9 @@
     </w:p>
     <w:p>
       <w:r>
+        <w:rPr>
+          <w:noProof/>
+        </w:rPr>
         <w:lastRenderedPageBreak/>
         <w:drawing>
           <wp:inline distT="0" distB="0" distL="0" distR="0" wp14:anchorId="39D0E068" wp14:editId="7D4DB013">
@@ -1476,6 +1578,9 @@
     </w:p>
     <w:p>
       <w:r>
+        <w:rPr>
+          <w:noProof/>
+        </w:rPr>
         <w:drawing>
           <wp:inline distT="0" distB="0" distL="0" distR="0" wp14:anchorId="0B090580" wp14:editId="3E017D5B">
             <wp:extent cx="3067478" cy="1514686"/>
@@ -1511,6 +1616,353 @@
             </a:graphic>
           </wp:inline>
         </w:drawing>
+      </w:r>
+    </w:p>
+    <w:p>
+      <w:pPr>
+        <w:rPr>
+          <w:b/>
+          <w:bCs/>
+          <w:sz w:val="36"/>
+          <w:szCs w:val="36"/>
+        </w:rPr>
+      </w:pPr>
+    </w:p>
+    <w:p>
+      <w:pPr>
+        <w:rPr>
+          <w:b/>
+          <w:bCs/>
+          <w:sz w:val="36"/>
+          <w:szCs w:val="36"/>
+        </w:rPr>
+      </w:pPr>
+      <w:r>
+        <w:rPr>
+          <w:b/>
+          <w:bCs/>
+          <w:sz w:val="36"/>
+          <w:szCs w:val="36"/>
+        </w:rPr>
+        <w:t>Phần 2</w:t>
+      </w:r>
+    </w:p>
+    <w:p>
+      <w:pPr>
+        <w:rPr>
+          <w:sz w:val="24"/>
+          <w:szCs w:val="24"/>
+        </w:rPr>
+      </w:pPr>
+      <w:r>
+        <w:rPr>
+          <w:sz w:val="24"/>
+          <w:szCs w:val="24"/>
+        </w:rPr>
+        <w:t>Bài 1</w:t>
+      </w:r>
+    </w:p>
+    <w:p>
+      <w:pPr>
+        <w:rPr>
+          <w:sz w:val="24"/>
+          <w:szCs w:val="24"/>
+        </w:rPr>
+      </w:pPr>
+      <w:r>
+        <w:rPr>
+          <w:sz w:val="24"/>
+          <w:szCs w:val="24"/>
+        </w:rPr>
+        <w:drawing>
+          <wp:inline distT="0" distB="0" distL="0" distR="0" wp14:anchorId="6E0BA9CF" wp14:editId="3EC697A1">
+            <wp:extent cx="5943600" cy="2001520"/>
+            <wp:effectExtent l="0" t="0" r="0" b="0"/>
+            <wp:docPr id="1850944909" name="Picture 1" descr="A screenshot of a computer program&#10;&#10;AI-generated content may be incorrect."/>
+            <wp:cNvGraphicFramePr>
+              <a:graphicFrameLocks xmlns:a="http://schemas.openxmlformats.org/drawingml/2006/main" noChangeAspect="1"/>
+            </wp:cNvGraphicFramePr>
+            <a:graphic xmlns:a="http://schemas.openxmlformats.org/drawingml/2006/main">
+              <a:graphicData uri="http://schemas.openxmlformats.org/drawingml/2006/picture">
+                <pic:pic xmlns:pic="http://schemas.openxmlformats.org/drawingml/2006/picture">
+                  <pic:nvPicPr>
+                    <pic:cNvPr id="1850944909" name="Picture 1" descr="A screenshot of a computer program&#10;&#10;AI-generated content may be incorrect."/>
+                    <pic:cNvPicPr/>
+                  </pic:nvPicPr>
+                  <pic:blipFill>
+                    <a:blip r:embed="rId39"/>
+                    <a:stretch>
+                      <a:fillRect/>
+                    </a:stretch>
+                  </pic:blipFill>
+                  <pic:spPr>
+                    <a:xfrm>
+                      <a:off x="0" y="0"/>
+                      <a:ext cx="5943600" cy="2001520"/>
+                    </a:xfrm>
+                    <a:prstGeom prst="rect">
+                      <a:avLst/>
+                    </a:prstGeom>
+                  </pic:spPr>
+                </pic:pic>
+              </a:graphicData>
+            </a:graphic>
+          </wp:inline>
+        </w:drawing>
+      </w:r>
+    </w:p>
+    <w:p>
+      <w:pPr>
+        <w:rPr>
+          <w:sz w:val="24"/>
+          <w:szCs w:val="24"/>
+        </w:rPr>
+      </w:pPr>
+      <w:r>
+        <w:rPr>
+          <w:sz w:val="24"/>
+          <w:szCs w:val="24"/>
+        </w:rPr>
+        <w:lastRenderedPageBreak/>
+        <w:drawing>
+          <wp:inline distT="0" distB="0" distL="0" distR="0" wp14:anchorId="5E2B3E32" wp14:editId="0BB89AC5">
+            <wp:extent cx="5943600" cy="2575560"/>
+            <wp:effectExtent l="0" t="0" r="0" b="0"/>
+            <wp:docPr id="1628970585" name="Picture 1" descr="A screenshot of a computer&#10;&#10;AI-generated content may be incorrect."/>
+            <wp:cNvGraphicFramePr>
+              <a:graphicFrameLocks xmlns:a="http://schemas.openxmlformats.org/drawingml/2006/main" noChangeAspect="1"/>
+            </wp:cNvGraphicFramePr>
+            <a:graphic xmlns:a="http://schemas.openxmlformats.org/drawingml/2006/main">
+              <a:graphicData uri="http://schemas.openxmlformats.org/drawingml/2006/picture">
+                <pic:pic xmlns:pic="http://schemas.openxmlformats.org/drawingml/2006/picture">
+                  <pic:nvPicPr>
+                    <pic:cNvPr id="1628970585" name="Picture 1" descr="A screenshot of a computer&#10;&#10;AI-generated content may be incorrect."/>
+                    <pic:cNvPicPr/>
+                  </pic:nvPicPr>
+                  <pic:blipFill>
+                    <a:blip r:embed="rId40"/>
+                    <a:stretch>
+                      <a:fillRect/>
+                    </a:stretch>
+                  </pic:blipFill>
+                  <pic:spPr>
+                    <a:xfrm>
+                      <a:off x="0" y="0"/>
+                      <a:ext cx="5943600" cy="2575560"/>
+                    </a:xfrm>
+                    <a:prstGeom prst="rect">
+                      <a:avLst/>
+                    </a:prstGeom>
+                  </pic:spPr>
+                </pic:pic>
+              </a:graphicData>
+            </a:graphic>
+          </wp:inline>
+        </w:drawing>
+      </w:r>
+    </w:p>
+    <w:p>
+      <w:pPr>
+        <w:rPr>
+          <w:sz w:val="24"/>
+          <w:szCs w:val="24"/>
+        </w:rPr>
+      </w:pPr>
+      <w:r>
+        <w:rPr>
+          <w:sz w:val="24"/>
+          <w:szCs w:val="24"/>
+        </w:rPr>
+        <w:drawing>
+          <wp:inline distT="0" distB="0" distL="0" distR="0" wp14:anchorId="4B8631D2" wp14:editId="6E76A87A">
+            <wp:extent cx="5943600" cy="3165475"/>
+            <wp:effectExtent l="0" t="0" r="0" b="0"/>
+            <wp:docPr id="1457997403" name="Picture 1" descr="A screen shot of a computer&#10;&#10;AI-generated content may be incorrect."/>
+            <wp:cNvGraphicFramePr>
+              <a:graphicFrameLocks xmlns:a="http://schemas.openxmlformats.org/drawingml/2006/main" noChangeAspect="1"/>
+            </wp:cNvGraphicFramePr>
+            <a:graphic xmlns:a="http://schemas.openxmlformats.org/drawingml/2006/main">
+              <a:graphicData uri="http://schemas.openxmlformats.org/drawingml/2006/picture">
+                <pic:pic xmlns:pic="http://schemas.openxmlformats.org/drawingml/2006/picture">
+                  <pic:nvPicPr>
+                    <pic:cNvPr id="1457997403" name="Picture 1" descr="A screen shot of a computer&#10;&#10;AI-generated content may be incorrect."/>
+                    <pic:cNvPicPr/>
+                  </pic:nvPicPr>
+                  <pic:blipFill>
+                    <a:blip r:embed="rId41"/>
+                    <a:stretch>
+                      <a:fillRect/>
+                    </a:stretch>
+                  </pic:blipFill>
+                  <pic:spPr>
+                    <a:xfrm>
+                      <a:off x="0" y="0"/>
+                      <a:ext cx="5943600" cy="3165475"/>
+                    </a:xfrm>
+                    <a:prstGeom prst="rect">
+                      <a:avLst/>
+                    </a:prstGeom>
+                  </pic:spPr>
+                </pic:pic>
+              </a:graphicData>
+            </a:graphic>
+          </wp:inline>
+        </w:drawing>
+      </w:r>
+      <w:r>
+        <w:rPr>
+          <w:sz w:val="24"/>
+          <w:szCs w:val="24"/>
+        </w:rPr>
+        <w:drawing>
+          <wp:inline distT="0" distB="0" distL="0" distR="0" wp14:anchorId="061994FA" wp14:editId="0156951A">
+            <wp:extent cx="5943600" cy="662305"/>
+            <wp:effectExtent l="0" t="0" r="0" b="4445"/>
+            <wp:docPr id="1213407534" name="Picture 1" descr="A screenshot of a computer screen&#10;&#10;AI-generated content may be incorrect."/>
+            <wp:cNvGraphicFramePr>
+              <a:graphicFrameLocks xmlns:a="http://schemas.openxmlformats.org/drawingml/2006/main" noChangeAspect="1"/>
+            </wp:cNvGraphicFramePr>
+            <a:graphic xmlns:a="http://schemas.openxmlformats.org/drawingml/2006/main">
+              <a:graphicData uri="http://schemas.openxmlformats.org/drawingml/2006/picture">
+                <pic:pic xmlns:pic="http://schemas.openxmlformats.org/drawingml/2006/picture">
+                  <pic:nvPicPr>
+                    <pic:cNvPr id="1213407534" name="Picture 1" descr="A screenshot of a computer screen&#10;&#10;AI-generated content may be incorrect."/>
+                    <pic:cNvPicPr/>
+                  </pic:nvPicPr>
+                  <pic:blipFill>
+                    <a:blip r:embed="rId42"/>
+                    <a:stretch>
+                      <a:fillRect/>
+                    </a:stretch>
+                  </pic:blipFill>
+                  <pic:spPr>
+                    <a:xfrm>
+                      <a:off x="0" y="0"/>
+                      <a:ext cx="5943600" cy="662305"/>
+                    </a:xfrm>
+                    <a:prstGeom prst="rect">
+                      <a:avLst/>
+                    </a:prstGeom>
+                  </pic:spPr>
+                </pic:pic>
+              </a:graphicData>
+            </a:graphic>
+          </wp:inline>
+        </w:drawing>
+      </w:r>
+    </w:p>
+    <w:p>
+      <w:pPr>
+        <w:rPr>
+          <w:sz w:val="24"/>
+          <w:szCs w:val="24"/>
+        </w:rPr>
+      </w:pPr>
+      <w:r>
+        <w:rPr>
+          <w:sz w:val="24"/>
+          <w:szCs w:val="24"/>
+        </w:rPr>
+        <w:lastRenderedPageBreak/>
+        <w:drawing>
+          <wp:inline distT="0" distB="0" distL="0" distR="0" wp14:anchorId="623B37EE" wp14:editId="33A2D670">
+            <wp:extent cx="5943600" cy="3437255"/>
+            <wp:effectExtent l="0" t="0" r="0" b="0"/>
+            <wp:docPr id="612817056" name="Picture 1" descr="A screenshot of a computer&#10;&#10;AI-generated content may be incorrect."/>
+            <wp:cNvGraphicFramePr>
+              <a:graphicFrameLocks xmlns:a="http://schemas.openxmlformats.org/drawingml/2006/main" noChangeAspect="1"/>
+            </wp:cNvGraphicFramePr>
+            <a:graphic xmlns:a="http://schemas.openxmlformats.org/drawingml/2006/main">
+              <a:graphicData uri="http://schemas.openxmlformats.org/drawingml/2006/picture">
+                <pic:pic xmlns:pic="http://schemas.openxmlformats.org/drawingml/2006/picture">
+                  <pic:nvPicPr>
+                    <pic:cNvPr id="612817056" name="Picture 1" descr="A screenshot of a computer&#10;&#10;AI-generated content may be incorrect."/>
+                    <pic:cNvPicPr/>
+                  </pic:nvPicPr>
+                  <pic:blipFill>
+                    <a:blip r:embed="rId43"/>
+                    <a:stretch>
+                      <a:fillRect/>
+                    </a:stretch>
+                  </pic:blipFill>
+                  <pic:spPr>
+                    <a:xfrm>
+                      <a:off x="0" y="0"/>
+                      <a:ext cx="5943600" cy="3437255"/>
+                    </a:xfrm>
+                    <a:prstGeom prst="rect">
+                      <a:avLst/>
+                    </a:prstGeom>
+                  </pic:spPr>
+                </pic:pic>
+              </a:graphicData>
+            </a:graphic>
+          </wp:inline>
+        </w:drawing>
+      </w:r>
+    </w:p>
+    <w:p>
+      <w:pPr>
+        <w:rPr>
+          <w:sz w:val="24"/>
+          <w:szCs w:val="24"/>
+        </w:rPr>
+      </w:pPr>
+      <w:r>
+        <w:rPr>
+          <w:sz w:val="24"/>
+          <w:szCs w:val="24"/>
+        </w:rPr>
+        <w:drawing>
+          <wp:inline distT="0" distB="0" distL="0" distR="0" wp14:anchorId="034886E3" wp14:editId="4D2796E0">
+            <wp:extent cx="3353268" cy="1257475"/>
+            <wp:effectExtent l="0" t="0" r="0" b="0"/>
+            <wp:docPr id="569014042" name="Picture 1" descr="A screenshot of a computer&#10;&#10;AI-generated content may be incorrect."/>
+            <wp:cNvGraphicFramePr>
+              <a:graphicFrameLocks xmlns:a="http://schemas.openxmlformats.org/drawingml/2006/main" noChangeAspect="1"/>
+            </wp:cNvGraphicFramePr>
+            <a:graphic xmlns:a="http://schemas.openxmlformats.org/drawingml/2006/main">
+              <a:graphicData uri="http://schemas.openxmlformats.org/drawingml/2006/picture">
+                <pic:pic xmlns:pic="http://schemas.openxmlformats.org/drawingml/2006/picture">
+                  <pic:nvPicPr>
+                    <pic:cNvPr id="569014042" name="Picture 1" descr="A screenshot of a computer&#10;&#10;AI-generated content may be incorrect."/>
+                    <pic:cNvPicPr/>
+                  </pic:nvPicPr>
+                  <pic:blipFill>
+                    <a:blip r:embed="rId44"/>
+                    <a:stretch>
+                      <a:fillRect/>
+                    </a:stretch>
+                  </pic:blipFill>
+                  <pic:spPr>
+                    <a:xfrm>
+                      <a:off x="0" y="0"/>
+                      <a:ext cx="3353268" cy="1257475"/>
+                    </a:xfrm>
+                    <a:prstGeom prst="rect">
+                      <a:avLst/>
+                    </a:prstGeom>
+                  </pic:spPr>
+                </pic:pic>
+              </a:graphicData>
+            </a:graphic>
+          </wp:inline>
+        </w:drawing>
+      </w:r>
+    </w:p>
+    <w:p>
+      <w:pPr>
+        <w:rPr>
+          <w:sz w:val="24"/>
+          <w:szCs w:val="24"/>
+        </w:rPr>
+      </w:pPr>
+      <w:r>
+        <w:rPr>
+          <w:sz w:val="24"/>
+          <w:szCs w:val="24"/>
+        </w:rPr>
+        <w:t>Bài 2</w:t>
       </w:r>
     </w:p>
     <w:sectPr>
@@ -2126,6 +2578,7 @@
   <w:style w:type="character" w:default="1" w:styleId="DefaultParagraphFont">
     <w:name w:val="Default Paragraph Font"/>
     <w:uiPriority w:val="1"/>
+    <w:semiHidden/>
     <w:unhideWhenUsed/>
   </w:style>
   <w:style w:type="table" w:default="1" w:styleId="TableNormal">

</xml_diff>